<commit_message>
Update replace method to throw KeyNotFoundException
</commit_message>
<xml_diff>
--- a/Xenirio.Component.Gutenberg.Test/Resources/Sample.docx
+++ b/Xenirio.Component.Gutenberg.Test/Resources/Sample.docx
@@ -167,6 +167,29 @@
           </w:p>
         </w:tc>
       </w:tr>
+      <w:tr>
+        <w:tc>
+          <w:tcPr>
+            <w:tcW w:w="4310" w:type="dxa"/>
+          </w:tcPr>
+          <w:p>
+            <w:pPr>
+              <w:pStyle w:val="ContentLabel"/>
+              <w:spacing w:before="0"/>
+              <w:jc w:val="both"/>
+            </w:pPr>
+            <w:r>
+              <w:fldChar w:fldCharType="begin"/>
+            </w:r>
+            <w:r>
+              <w:instrText xml:space="preserve"> DOCVARIABLE  Content.Entity.Remark.Chinese </w:instrText>
+            </w:r>
+            <w:r>
+              <w:fldChar w:fldCharType="end"/>
+            </w:r>
+          </w:p>
+        </w:tc>
+      </w:tr>
     </w:tbl>
     <w:p>
       <w:pPr>
@@ -455,7 +478,7 @@
               <w:szCs w:val="22"/>
             </w:rPr>
             <w:drawing>
-              <wp:inline distT="0" distB="0" distL="0" distR="0" wp14:anchorId="57026BA8" wp14:editId="12E8E520">
+              <wp:inline distT="0" distB="0" distL="0" distR="0" wp14:anchorId="7E9FCC4F" wp14:editId="536DE364">
                 <wp:extent cx="1527048" cy="329184"/>
                 <wp:effectExtent l="0" t="0" r="0" b="0"/>
                 <wp:docPr id="3" name="Picture 3"/>
@@ -623,8 +646,8 @@
       <w:spacing w:line="276" w:lineRule="auto"/>
     </w:pPr>
     <w:r>
-      <w:pict>
-        <v:rect id="_x0000_i1037" style="width:10in;height:1pt" o:hralign="center" o:hrstd="t" o:hrnoshade="t" o:hr="t" fillcolor="#d0d0d0" stroked="f"/>
+      <w:pict w14:anchorId="083F4752">
+        <v:rect id="_x0000_i1025" style="width:10in;height:1pt" o:hralign="center" o:hrstd="t" o:hrnoshade="t" o:hr="t" fillcolor="#d0d0d0" stroked="f"/>
       </w:pict>
     </w:r>
   </w:p>

</xml_diff>